<commit_message>
tuker prediket dan nilai
</commit_message>
<xml_diff>
--- a/app/api/input.docx
+++ b/app/api/input.docx
@@ -32,11 +32,11 @@
         <w:tblLook w:val="04A0" w:firstRow="1" w:lastRow="0" w:firstColumn="1" w:lastColumn="0" w:noHBand="0" w:noVBand="1"/>
       </w:tblPr>
       <w:tblGrid>
-        <w:gridCol w:w="982"/>
-        <w:gridCol w:w="1521"/>
-        <w:gridCol w:w="1674"/>
-        <w:gridCol w:w="2522"/>
-        <w:gridCol w:w="736"/>
+        <w:gridCol w:w="1097"/>
+        <w:gridCol w:w="1492"/>
+        <w:gridCol w:w="1645"/>
+        <w:gridCol w:w="2493"/>
+        <w:gridCol w:w="708"/>
       </w:tblGrid>
       <w:tr>
         <w:tc>
@@ -856,7 +856,7 @@
               <w:rPr>
                 <w:rFonts w:asciiTheme="minorBidi" w:hAnsiTheme="minorBidi"/>
               </w:rPr>
-              <w:t>nilaiL</w:t>
+              <w:t>taqdirL</w:t>
             </w:r>
             <w:proofErr w:type="spellEnd"/>
             <w:r>
@@ -895,7 +895,7 @@
               <w:rPr>
                 <w:rFonts w:asciiTheme="minorBidi" w:hAnsiTheme="minorBidi"/>
               </w:rPr>
-              <w:t>taqdirL</w:t>
+              <w:t>nilaiL</w:t>
             </w:r>
             <w:proofErr w:type="spellEnd"/>
             <w:r>
@@ -1005,7 +1005,7 @@
               <w:rPr>
                 <w:rFonts w:asciiTheme="minorBidi" w:hAnsiTheme="minorBidi"/>
               </w:rPr>
-              <w:t>nilaiM</w:t>
+              <w:t>taqdirM</w:t>
             </w:r>
             <w:proofErr w:type="spellEnd"/>
             <w:r>
@@ -1045,7 +1045,7 @@
               <w:rPr>
                 <w:rFonts w:asciiTheme="minorBidi" w:hAnsiTheme="minorBidi"/>
               </w:rPr>
-              <w:t>taqdirM</w:t>
+              <w:t>nilaiM</w:t>
             </w:r>
             <w:proofErr w:type="spellEnd"/>
             <w:r>
@@ -1170,13 +1170,7 @@
               <w:rPr>
                 <w:rFonts w:asciiTheme="minorBidi" w:hAnsiTheme="minorBidi"/>
               </w:rPr>
-              <w:t>nilai</w:t>
-            </w:r>
-            <w:r>
-              <w:rPr>
-                <w:rFonts w:asciiTheme="minorBidi" w:hAnsiTheme="minorBidi"/>
-              </w:rPr>
-              <w:t>Q</w:t>
+              <w:t>taqdirQ</w:t>
             </w:r>
             <w:proofErr w:type="spellEnd"/>
             <w:r>
@@ -1216,7 +1210,13 @@
               <w:rPr>
                 <w:rFonts w:asciiTheme="minorBidi" w:hAnsiTheme="minorBidi"/>
               </w:rPr>
-              <w:t>taqdirQ</w:t>
+              <w:t>nilai</w:t>
+            </w:r>
+            <w:r>
+              <w:rPr>
+                <w:rFonts w:asciiTheme="minorBidi" w:hAnsiTheme="minorBidi"/>
+              </w:rPr>
+              <w:t>Q</w:t>
             </w:r>
             <w:proofErr w:type="spellEnd"/>
             <w:r>

</xml_diff>

<commit_message>
edited calibri to arial
</commit_message>
<xml_diff>
--- a/app/api/input.docx
+++ b/app/api/input.docx
@@ -2122,6 +2122,9 @@
     <w:p>
       <w:pPr>
         <w:bidi/>
+        <w:rPr>
+          <w:lang w:val="en-ID"/>
+        </w:rPr>
       </w:pPr>
     </w:p>
     <w:p>
@@ -3281,14 +3284,23 @@
       <w:t xml:space="preserve">: </w:t>
     </w:r>
     <w:r>
+      <w:rPr>
+        <w:rFonts w:asciiTheme="minorBidi" w:hAnsiTheme="minorBidi"/>
+      </w:rPr>
       <w:t>{</w:t>
     </w:r>
     <w:proofErr w:type="spellStart"/>
     <w:r>
+      <w:rPr>
+        <w:rFonts w:asciiTheme="minorBidi" w:hAnsiTheme="minorBidi"/>
+      </w:rPr>
       <w:t>no_induk</w:t>
     </w:r>
     <w:proofErr w:type="spellEnd"/>
     <w:r>
+      <w:rPr>
+        <w:rFonts w:asciiTheme="minorBidi" w:hAnsiTheme="minorBidi"/>
+      </w:rPr>
       <w:t>}</w:t>
     </w:r>
     <w:r>
@@ -3465,14 +3477,23 @@
       <w:t xml:space="preserve">: </w:t>
     </w:r>
     <w:r>
+      <w:rPr>
+        <w:rFonts w:asciiTheme="minorBidi" w:hAnsiTheme="minorBidi"/>
+      </w:rPr>
       <w:t>{</w:t>
     </w:r>
     <w:proofErr w:type="spellStart"/>
     <w:r>
+      <w:rPr>
+        <w:rFonts w:asciiTheme="minorBidi" w:hAnsiTheme="minorBidi"/>
+      </w:rPr>
       <w:t>kelas</w:t>
     </w:r>
     <w:proofErr w:type="spellEnd"/>
     <w:r>
+      <w:rPr>
+        <w:rFonts w:asciiTheme="minorBidi" w:hAnsiTheme="minorBidi"/>
+      </w:rPr>
       <w:t>}</w:t>
     </w:r>
   </w:p>

</xml_diff>

<commit_message>
chore: update input template
</commit_message>
<xml_diff>
--- a/app/api/input.docx
+++ b/app/api/input.docx
@@ -1,6 +1,6 @@
 
 <file path=word/document.xml><?xml version="1.0" encoding="utf-8"?>
-<w:document xmlns:wpc="http://schemas.microsoft.com/office/word/2010/wordprocessingCanvas" xmlns:cx="http://schemas.microsoft.com/office/drawing/2014/chartex" xmlns:cx1="http://schemas.microsoft.com/office/drawing/2015/9/8/chartex" xmlns:cx2="http://schemas.microsoft.com/office/drawing/2015/10/21/chartex" xmlns:cx3="http://schemas.microsoft.com/office/drawing/2016/5/9/chartex" xmlns:cx4="http://schemas.microsoft.com/office/drawing/2016/5/10/chartex" xmlns:cx5="http://schemas.microsoft.com/office/drawing/2016/5/11/chartex" xmlns:cx6="http://schemas.microsoft.com/office/drawing/2016/5/12/chartex" xmlns:cx7="http://schemas.microsoft.com/office/drawing/2016/5/13/chartex" xmlns:cx8="http://schemas.microsoft.com/office/drawing/2016/5/14/chartex" xmlns:mc="http://schemas.openxmlformats.org/markup-compatibility/2006" xmlns:aink="http://schemas.microsoft.com/office/drawing/2016/ink" xmlns:am3d="http://schemas.microsoft.com/office/drawing/2017/model3d" xmlns:o="urn:schemas-microsoft-com:office:office" xmlns:oel="http://schemas.microsoft.com/office/2019/extlst" xmlns:r="http://schemas.openxmlformats.org/officeDocument/2006/relationships" xmlns:m="http://schemas.openxmlformats.org/officeDocument/2006/math" xmlns:v="urn:schemas-microsoft-com:vml" xmlns:wp14="http://schemas.microsoft.com/office/word/2010/wordprocessingDrawing" xmlns:wp="http://schemas.openxmlformats.org/drawingml/2006/wordprocessingDrawing" xmlns:w10="urn:schemas-microsoft-com:office:word" xmlns:w="http://schemas.openxmlformats.org/wordprocessingml/2006/main" xmlns:w14="http://schemas.microsoft.com/office/word/2010/wordml" xmlns:w15="http://schemas.microsoft.com/office/word/2012/wordml" xmlns:w16cex="http://schemas.microsoft.com/office/word/2018/wordml/cex" xmlns:w16cid="http://schemas.microsoft.com/office/word/2016/wordml/cid" xmlns:w16="http://schemas.microsoft.com/office/word/2018/wordml" xmlns:w16sdtdh="http://schemas.microsoft.com/office/word/2020/wordml/sdtdatahash" xmlns:w16se="http://schemas.microsoft.com/office/word/2015/wordml/symex" xmlns:wpg="http://schemas.microsoft.com/office/word/2010/wordprocessingGroup" xmlns:wpi="http://schemas.microsoft.com/office/word/2010/wordprocessingInk" xmlns:wne="http://schemas.microsoft.com/office/word/2006/wordml" xmlns:wps="http://schemas.microsoft.com/office/word/2010/wordprocessingShape" mc:Ignorable="w14 w15 w16se w16cid w16 w16cex w16sdtdh wp14">
+<w:document xmlns:wpc="http://schemas.microsoft.com/office/word/2010/wordprocessingCanvas" xmlns:cx="http://schemas.microsoft.com/office/drawing/2014/chartex" xmlns:cx1="http://schemas.microsoft.com/office/drawing/2015/9/8/chartex" xmlns:cx2="http://schemas.microsoft.com/office/drawing/2015/10/21/chartex" xmlns:cx3="http://schemas.microsoft.com/office/drawing/2016/5/9/chartex" xmlns:cx4="http://schemas.microsoft.com/office/drawing/2016/5/10/chartex" xmlns:cx5="http://schemas.microsoft.com/office/drawing/2016/5/11/chartex" xmlns:cx6="http://schemas.microsoft.com/office/drawing/2016/5/12/chartex" xmlns:cx7="http://schemas.microsoft.com/office/drawing/2016/5/13/chartex" xmlns:cx8="http://schemas.microsoft.com/office/drawing/2016/5/14/chartex" xmlns:mc="http://schemas.openxmlformats.org/markup-compatibility/2006" xmlns:aink="http://schemas.microsoft.com/office/drawing/2016/ink" xmlns:am3d="http://schemas.microsoft.com/office/drawing/2017/model3d" xmlns:o="urn:schemas-microsoft-com:office:office" xmlns:oel="http://schemas.microsoft.com/office/2019/extlst" xmlns:r="http://schemas.openxmlformats.org/officeDocument/2006/relationships" xmlns:m="http://schemas.openxmlformats.org/officeDocument/2006/math" xmlns:v="urn:schemas-microsoft-com:vml" xmlns:wp14="http://schemas.microsoft.com/office/word/2010/wordprocessingDrawing" xmlns:wp="http://schemas.openxmlformats.org/drawingml/2006/wordprocessingDrawing" xmlns:w10="urn:schemas-microsoft-com:office:word" xmlns:w="http://schemas.openxmlformats.org/wordprocessingml/2006/main" xmlns:w14="http://schemas.microsoft.com/office/word/2010/wordml" xmlns:w15="http://schemas.microsoft.com/office/word/2012/wordml" xmlns:w16cex="http://schemas.microsoft.com/office/word/2018/wordml/cex" xmlns:w16cid="http://schemas.microsoft.com/office/word/2016/wordml/cid" xmlns:w16="http://schemas.microsoft.com/office/word/2018/wordml" xmlns:w16du="http://schemas.microsoft.com/office/word/2023/wordml/word16du" xmlns:w16sdtdh="http://schemas.microsoft.com/office/word/2020/wordml/sdtdatahash" xmlns:w16se="http://schemas.microsoft.com/office/word/2015/wordml/symex" xmlns:wpg="http://schemas.microsoft.com/office/word/2010/wordprocessingGroup" xmlns:wpi="http://schemas.microsoft.com/office/word/2010/wordprocessingInk" xmlns:wne="http://schemas.microsoft.com/office/word/2006/wordml" xmlns:wps="http://schemas.microsoft.com/office/word/2010/wordprocessingShape" mc:Ignorable="w14 w15 w16se w16cid w16 w16cex w16sdtdh w16du wp14">
   <w:body>
     <w:p>
       <w:pPr>
@@ -1730,7 +1730,47 @@
                 <w:rtl/>
                 <w:lang w:val="en-ID"/>
               </w:rPr>
-              <w:t xml:space="preserve">سربونج، 17 ديسمبر 2023 </w:t>
+              <w:t>سربونج، 1</w:t>
+            </w:r>
+            <w:r>
+              <w:rPr>
+                <w:rFonts w:asciiTheme="minorBidi" w:hAnsiTheme="minorBidi" w:hint="cs"/>
+                <w:sz w:val="24"/>
+                <w:szCs w:val="24"/>
+                <w:rtl/>
+                <w:lang w:val="en-ID"/>
+              </w:rPr>
+              <w:t xml:space="preserve">5 </w:t>
+            </w:r>
+            <w:r>
+              <w:rPr>
+                <w:rFonts w:asciiTheme="minorBidi" w:hAnsiTheme="minorBidi" w:cs="Arial"/>
+                <w:sz w:val="24"/>
+                <w:szCs w:val="24"/>
+                <w:rtl/>
+                <w:lang w:val="en-ID"/>
+              </w:rPr>
+              <w:t>يونيو</w:t>
+            </w:r>
+            <w:r>
+              <w:rPr>
+                <w:rFonts w:asciiTheme="minorBidi" w:hAnsiTheme="minorBidi" w:cs="Arial" w:hint="cs"/>
+                <w:sz w:val="24"/>
+                <w:szCs w:val="24"/>
+                <w:rtl/>
+                <w:lang w:val="en-ID"/>
+              </w:rPr>
+              <w:t xml:space="preserve"> 2024</w:t>
+            </w:r>
+            <w:r>
+              <w:rPr>
+                <w:rFonts w:asciiTheme="minorBidi" w:hAnsiTheme="minorBidi" w:hint="cs"/>
+                <w:sz w:val="24"/>
+                <w:szCs w:val="24"/>
+                <w:rtl/>
+                <w:lang w:val="en-ID"/>
+              </w:rPr>
+              <w:t xml:space="preserve"> </w:t>
             </w:r>
           </w:p>
         </w:tc>
@@ -2882,7 +2922,7 @@
 </file>
 
 <file path=word/endnotes.xml><?xml version="1.0" encoding="utf-8"?>
-<w:endnotes xmlns:wpc="http://schemas.microsoft.com/office/word/2010/wordprocessingCanvas" xmlns:cx="http://schemas.microsoft.com/office/drawing/2014/chartex" xmlns:cx1="http://schemas.microsoft.com/office/drawing/2015/9/8/chartex" xmlns:cx2="http://schemas.microsoft.com/office/drawing/2015/10/21/chartex" xmlns:cx3="http://schemas.microsoft.com/office/drawing/2016/5/9/chartex" xmlns:cx4="http://schemas.microsoft.com/office/drawing/2016/5/10/chartex" xmlns:cx5="http://schemas.microsoft.com/office/drawing/2016/5/11/chartex" xmlns:cx6="http://schemas.microsoft.com/office/drawing/2016/5/12/chartex" xmlns:cx7="http://schemas.microsoft.com/office/drawing/2016/5/13/chartex" xmlns:cx8="http://schemas.microsoft.com/office/drawing/2016/5/14/chartex" xmlns:mc="http://schemas.openxmlformats.org/markup-compatibility/2006" xmlns:aink="http://schemas.microsoft.com/office/drawing/2016/ink" xmlns:am3d="http://schemas.microsoft.com/office/drawing/2017/model3d" xmlns:o="urn:schemas-microsoft-com:office:office" xmlns:oel="http://schemas.microsoft.com/office/2019/extlst" xmlns:r="http://schemas.openxmlformats.org/officeDocument/2006/relationships" xmlns:m="http://schemas.openxmlformats.org/officeDocument/2006/math" xmlns:v="urn:schemas-microsoft-com:vml" xmlns:wp14="http://schemas.microsoft.com/office/word/2010/wordprocessingDrawing" xmlns:wp="http://schemas.openxmlformats.org/drawingml/2006/wordprocessingDrawing" xmlns:w10="urn:schemas-microsoft-com:office:word" xmlns:w="http://schemas.openxmlformats.org/wordprocessingml/2006/main" xmlns:w14="http://schemas.microsoft.com/office/word/2010/wordml" xmlns:w15="http://schemas.microsoft.com/office/word/2012/wordml" xmlns:w16cex="http://schemas.microsoft.com/office/word/2018/wordml/cex" xmlns:w16cid="http://schemas.microsoft.com/office/word/2016/wordml/cid" xmlns:w16="http://schemas.microsoft.com/office/word/2018/wordml" xmlns:w16sdtdh="http://schemas.microsoft.com/office/word/2020/wordml/sdtdatahash" xmlns:w16se="http://schemas.microsoft.com/office/word/2015/wordml/symex" xmlns:wpg="http://schemas.microsoft.com/office/word/2010/wordprocessingGroup" xmlns:wpi="http://schemas.microsoft.com/office/word/2010/wordprocessingInk" xmlns:wne="http://schemas.microsoft.com/office/word/2006/wordml" xmlns:wps="http://schemas.microsoft.com/office/word/2010/wordprocessingShape" mc:Ignorable="w14 w15 w16se w16cid w16 w16cex w16sdtdh wp14">
+<w:endnotes xmlns:wpc="http://schemas.microsoft.com/office/word/2010/wordprocessingCanvas" xmlns:cx="http://schemas.microsoft.com/office/drawing/2014/chartex" xmlns:cx1="http://schemas.microsoft.com/office/drawing/2015/9/8/chartex" xmlns:cx2="http://schemas.microsoft.com/office/drawing/2015/10/21/chartex" xmlns:cx3="http://schemas.microsoft.com/office/drawing/2016/5/9/chartex" xmlns:cx4="http://schemas.microsoft.com/office/drawing/2016/5/10/chartex" xmlns:cx5="http://schemas.microsoft.com/office/drawing/2016/5/11/chartex" xmlns:cx6="http://schemas.microsoft.com/office/drawing/2016/5/12/chartex" xmlns:cx7="http://schemas.microsoft.com/office/drawing/2016/5/13/chartex" xmlns:cx8="http://schemas.microsoft.com/office/drawing/2016/5/14/chartex" xmlns:mc="http://schemas.openxmlformats.org/markup-compatibility/2006" xmlns:aink="http://schemas.microsoft.com/office/drawing/2016/ink" xmlns:am3d="http://schemas.microsoft.com/office/drawing/2017/model3d" xmlns:o="urn:schemas-microsoft-com:office:office" xmlns:oel="http://schemas.microsoft.com/office/2019/extlst" xmlns:r="http://schemas.openxmlformats.org/officeDocument/2006/relationships" xmlns:m="http://schemas.openxmlformats.org/officeDocument/2006/math" xmlns:v="urn:schemas-microsoft-com:vml" xmlns:wp14="http://schemas.microsoft.com/office/word/2010/wordprocessingDrawing" xmlns:wp="http://schemas.openxmlformats.org/drawingml/2006/wordprocessingDrawing" xmlns:w10="urn:schemas-microsoft-com:office:word" xmlns:w="http://schemas.openxmlformats.org/wordprocessingml/2006/main" xmlns:w14="http://schemas.microsoft.com/office/word/2010/wordml" xmlns:w15="http://schemas.microsoft.com/office/word/2012/wordml" xmlns:w16cex="http://schemas.microsoft.com/office/word/2018/wordml/cex" xmlns:w16cid="http://schemas.microsoft.com/office/word/2016/wordml/cid" xmlns:w16="http://schemas.microsoft.com/office/word/2018/wordml" xmlns:w16du="http://schemas.microsoft.com/office/word/2023/wordml/word16du" xmlns:w16sdtdh="http://schemas.microsoft.com/office/word/2020/wordml/sdtdatahash" xmlns:w16se="http://schemas.microsoft.com/office/word/2015/wordml/symex" xmlns:wpg="http://schemas.microsoft.com/office/word/2010/wordprocessingGroup" xmlns:wpi="http://schemas.microsoft.com/office/word/2010/wordprocessingInk" xmlns:wne="http://schemas.microsoft.com/office/word/2006/wordml" xmlns:wps="http://schemas.microsoft.com/office/word/2010/wordprocessingShape" mc:Ignorable="w14 w15 w16se w16cid w16 w16cex w16sdtdh w16du wp14">
   <w:endnote w:type="separator" w:id="-1">
     <w:p>
       <w:pPr>
@@ -2907,7 +2947,7 @@
 </file>
 
 <file path=word/footnotes.xml><?xml version="1.0" encoding="utf-8"?>
-<w:footnotes xmlns:wpc="http://schemas.microsoft.com/office/word/2010/wordprocessingCanvas" xmlns:cx="http://schemas.microsoft.com/office/drawing/2014/chartex" xmlns:cx1="http://schemas.microsoft.com/office/drawing/2015/9/8/chartex" xmlns:cx2="http://schemas.microsoft.com/office/drawing/2015/10/21/chartex" xmlns:cx3="http://schemas.microsoft.com/office/drawing/2016/5/9/chartex" xmlns:cx4="http://schemas.microsoft.com/office/drawing/2016/5/10/chartex" xmlns:cx5="http://schemas.microsoft.com/office/drawing/2016/5/11/chartex" xmlns:cx6="http://schemas.microsoft.com/office/drawing/2016/5/12/chartex" xmlns:cx7="http://schemas.microsoft.com/office/drawing/2016/5/13/chartex" xmlns:cx8="http://schemas.microsoft.com/office/drawing/2016/5/14/chartex" xmlns:mc="http://schemas.openxmlformats.org/markup-compatibility/2006" xmlns:aink="http://schemas.microsoft.com/office/drawing/2016/ink" xmlns:am3d="http://schemas.microsoft.com/office/drawing/2017/model3d" xmlns:o="urn:schemas-microsoft-com:office:office" xmlns:oel="http://schemas.microsoft.com/office/2019/extlst" xmlns:r="http://schemas.openxmlformats.org/officeDocument/2006/relationships" xmlns:m="http://schemas.openxmlformats.org/officeDocument/2006/math" xmlns:v="urn:schemas-microsoft-com:vml" xmlns:wp14="http://schemas.microsoft.com/office/word/2010/wordprocessingDrawing" xmlns:wp="http://schemas.openxmlformats.org/drawingml/2006/wordprocessingDrawing" xmlns:w10="urn:schemas-microsoft-com:office:word" xmlns:w="http://schemas.openxmlformats.org/wordprocessingml/2006/main" xmlns:w14="http://schemas.microsoft.com/office/word/2010/wordml" xmlns:w15="http://schemas.microsoft.com/office/word/2012/wordml" xmlns:w16cex="http://schemas.microsoft.com/office/word/2018/wordml/cex" xmlns:w16cid="http://schemas.microsoft.com/office/word/2016/wordml/cid" xmlns:w16="http://schemas.microsoft.com/office/word/2018/wordml" xmlns:w16sdtdh="http://schemas.microsoft.com/office/word/2020/wordml/sdtdatahash" xmlns:w16se="http://schemas.microsoft.com/office/word/2015/wordml/symex" xmlns:wpg="http://schemas.microsoft.com/office/word/2010/wordprocessingGroup" xmlns:wpi="http://schemas.microsoft.com/office/word/2010/wordprocessingInk" xmlns:wne="http://schemas.microsoft.com/office/word/2006/wordml" xmlns:wps="http://schemas.microsoft.com/office/word/2010/wordprocessingShape" mc:Ignorable="w14 w15 w16se w16cid w16 w16cex w16sdtdh wp14">
+<w:footnotes xmlns:wpc="http://schemas.microsoft.com/office/word/2010/wordprocessingCanvas" xmlns:cx="http://schemas.microsoft.com/office/drawing/2014/chartex" xmlns:cx1="http://schemas.microsoft.com/office/drawing/2015/9/8/chartex" xmlns:cx2="http://schemas.microsoft.com/office/drawing/2015/10/21/chartex" xmlns:cx3="http://schemas.microsoft.com/office/drawing/2016/5/9/chartex" xmlns:cx4="http://schemas.microsoft.com/office/drawing/2016/5/10/chartex" xmlns:cx5="http://schemas.microsoft.com/office/drawing/2016/5/11/chartex" xmlns:cx6="http://schemas.microsoft.com/office/drawing/2016/5/12/chartex" xmlns:cx7="http://schemas.microsoft.com/office/drawing/2016/5/13/chartex" xmlns:cx8="http://schemas.microsoft.com/office/drawing/2016/5/14/chartex" xmlns:mc="http://schemas.openxmlformats.org/markup-compatibility/2006" xmlns:aink="http://schemas.microsoft.com/office/drawing/2016/ink" xmlns:am3d="http://schemas.microsoft.com/office/drawing/2017/model3d" xmlns:o="urn:schemas-microsoft-com:office:office" xmlns:oel="http://schemas.microsoft.com/office/2019/extlst" xmlns:r="http://schemas.openxmlformats.org/officeDocument/2006/relationships" xmlns:m="http://schemas.openxmlformats.org/officeDocument/2006/math" xmlns:v="urn:schemas-microsoft-com:vml" xmlns:wp14="http://schemas.microsoft.com/office/word/2010/wordprocessingDrawing" xmlns:wp="http://schemas.openxmlformats.org/drawingml/2006/wordprocessingDrawing" xmlns:w10="urn:schemas-microsoft-com:office:word" xmlns:w="http://schemas.openxmlformats.org/wordprocessingml/2006/main" xmlns:w14="http://schemas.microsoft.com/office/word/2010/wordml" xmlns:w15="http://schemas.microsoft.com/office/word/2012/wordml" xmlns:w16cex="http://schemas.microsoft.com/office/word/2018/wordml/cex" xmlns:w16cid="http://schemas.microsoft.com/office/word/2016/wordml/cid" xmlns:w16="http://schemas.microsoft.com/office/word/2018/wordml" xmlns:w16du="http://schemas.microsoft.com/office/word/2023/wordml/word16du" xmlns:w16sdtdh="http://schemas.microsoft.com/office/word/2020/wordml/sdtdatahash" xmlns:w16se="http://schemas.microsoft.com/office/word/2015/wordml/symex" xmlns:wpg="http://schemas.microsoft.com/office/word/2010/wordprocessingGroup" xmlns:wpi="http://schemas.microsoft.com/office/word/2010/wordprocessingInk" xmlns:wne="http://schemas.microsoft.com/office/word/2006/wordml" xmlns:wps="http://schemas.microsoft.com/office/word/2010/wordprocessingShape" mc:Ignorable="w14 w15 w16se w16cid w16 w16cex w16sdtdh w16du wp14">
   <w:footnote w:type="separator" w:id="-1">
     <w:p>
       <w:pPr>
@@ -2932,7 +2972,7 @@
 </file>
 
 <file path=word/header1.xml><?xml version="1.0" encoding="utf-8"?>
-<w:hdr xmlns:wpc="http://schemas.microsoft.com/office/word/2010/wordprocessingCanvas" xmlns:cx="http://schemas.microsoft.com/office/drawing/2014/chartex" xmlns:cx1="http://schemas.microsoft.com/office/drawing/2015/9/8/chartex" xmlns:cx2="http://schemas.microsoft.com/office/drawing/2015/10/21/chartex" xmlns:cx3="http://schemas.microsoft.com/office/drawing/2016/5/9/chartex" xmlns:cx4="http://schemas.microsoft.com/office/drawing/2016/5/10/chartex" xmlns:cx5="http://schemas.microsoft.com/office/drawing/2016/5/11/chartex" xmlns:cx6="http://schemas.microsoft.com/office/drawing/2016/5/12/chartex" xmlns:cx7="http://schemas.microsoft.com/office/drawing/2016/5/13/chartex" xmlns:cx8="http://schemas.microsoft.com/office/drawing/2016/5/14/chartex" xmlns:mc="http://schemas.openxmlformats.org/markup-compatibility/2006" xmlns:aink="http://schemas.microsoft.com/office/drawing/2016/ink" xmlns:am3d="http://schemas.microsoft.com/office/drawing/2017/model3d" xmlns:o="urn:schemas-microsoft-com:office:office" xmlns:oel="http://schemas.microsoft.com/office/2019/extlst" xmlns:r="http://schemas.openxmlformats.org/officeDocument/2006/relationships" xmlns:m="http://schemas.openxmlformats.org/officeDocument/2006/math" xmlns:v="urn:schemas-microsoft-com:vml" xmlns:wp14="http://schemas.microsoft.com/office/word/2010/wordprocessingDrawing" xmlns:wp="http://schemas.openxmlformats.org/drawingml/2006/wordprocessingDrawing" xmlns:w10="urn:schemas-microsoft-com:office:word" xmlns:w="http://schemas.openxmlformats.org/wordprocessingml/2006/main" xmlns:w14="http://schemas.microsoft.com/office/word/2010/wordml" xmlns:w15="http://schemas.microsoft.com/office/word/2012/wordml" xmlns:w16cex="http://schemas.microsoft.com/office/word/2018/wordml/cex" xmlns:w16cid="http://schemas.microsoft.com/office/word/2016/wordml/cid" xmlns:w16="http://schemas.microsoft.com/office/word/2018/wordml" xmlns:w16sdtdh="http://schemas.microsoft.com/office/word/2020/wordml/sdtdatahash" xmlns:w16se="http://schemas.microsoft.com/office/word/2015/wordml/symex" xmlns:wpg="http://schemas.microsoft.com/office/word/2010/wordprocessingGroup" xmlns:wpi="http://schemas.microsoft.com/office/word/2010/wordprocessingInk" xmlns:wne="http://schemas.microsoft.com/office/word/2006/wordml" xmlns:wps="http://schemas.microsoft.com/office/word/2010/wordprocessingShape" mc:Ignorable="w14 w15 w16se w16cid w16 w16cex w16sdtdh wp14">
+<w:hdr xmlns:wpc="http://schemas.microsoft.com/office/word/2010/wordprocessingCanvas" xmlns:cx="http://schemas.microsoft.com/office/drawing/2014/chartex" xmlns:cx1="http://schemas.microsoft.com/office/drawing/2015/9/8/chartex" xmlns:cx2="http://schemas.microsoft.com/office/drawing/2015/10/21/chartex" xmlns:cx3="http://schemas.microsoft.com/office/drawing/2016/5/9/chartex" xmlns:cx4="http://schemas.microsoft.com/office/drawing/2016/5/10/chartex" xmlns:cx5="http://schemas.microsoft.com/office/drawing/2016/5/11/chartex" xmlns:cx6="http://schemas.microsoft.com/office/drawing/2016/5/12/chartex" xmlns:cx7="http://schemas.microsoft.com/office/drawing/2016/5/13/chartex" xmlns:cx8="http://schemas.microsoft.com/office/drawing/2016/5/14/chartex" xmlns:mc="http://schemas.openxmlformats.org/markup-compatibility/2006" xmlns:aink="http://schemas.microsoft.com/office/drawing/2016/ink" xmlns:am3d="http://schemas.microsoft.com/office/drawing/2017/model3d" xmlns:o="urn:schemas-microsoft-com:office:office" xmlns:oel="http://schemas.microsoft.com/office/2019/extlst" xmlns:r="http://schemas.openxmlformats.org/officeDocument/2006/relationships" xmlns:m="http://schemas.openxmlformats.org/officeDocument/2006/math" xmlns:v="urn:schemas-microsoft-com:vml" xmlns:wp14="http://schemas.microsoft.com/office/word/2010/wordprocessingDrawing" xmlns:wp="http://schemas.openxmlformats.org/drawingml/2006/wordprocessingDrawing" xmlns:w10="urn:schemas-microsoft-com:office:word" xmlns:w="http://schemas.openxmlformats.org/wordprocessingml/2006/main" xmlns:w14="http://schemas.microsoft.com/office/word/2010/wordml" xmlns:w15="http://schemas.microsoft.com/office/word/2012/wordml" xmlns:w16cex="http://schemas.microsoft.com/office/word/2018/wordml/cex" xmlns:w16cid="http://schemas.microsoft.com/office/word/2016/wordml/cid" xmlns:w16="http://schemas.microsoft.com/office/word/2018/wordml" xmlns:w16du="http://schemas.microsoft.com/office/word/2023/wordml/word16du" xmlns:w16sdtdh="http://schemas.microsoft.com/office/word/2020/wordml/sdtdatahash" xmlns:w16se="http://schemas.microsoft.com/office/word/2015/wordml/symex" xmlns:wpg="http://schemas.microsoft.com/office/word/2010/wordprocessingGroup" xmlns:wpi="http://schemas.microsoft.com/office/word/2010/wordprocessingInk" xmlns:wne="http://schemas.microsoft.com/office/word/2006/wordml" xmlns:wps="http://schemas.microsoft.com/office/word/2010/wordprocessingShape" mc:Ignorable="w14 w15 w16se w16cid w16 w16cex w16sdtdh w16du wp14">
   <w:p>
     <w:pPr>
       <w:pStyle w:val="Header"/>
@@ -2972,7 +3012,7 @@
 </file>
 
 <file path=word/header2.xml><?xml version="1.0" encoding="utf-8"?>
-<w:hdr xmlns:wpc="http://schemas.microsoft.com/office/word/2010/wordprocessingCanvas" xmlns:cx="http://schemas.microsoft.com/office/drawing/2014/chartex" xmlns:cx1="http://schemas.microsoft.com/office/drawing/2015/9/8/chartex" xmlns:cx2="http://schemas.microsoft.com/office/drawing/2015/10/21/chartex" xmlns:cx3="http://schemas.microsoft.com/office/drawing/2016/5/9/chartex" xmlns:cx4="http://schemas.microsoft.com/office/drawing/2016/5/10/chartex" xmlns:cx5="http://schemas.microsoft.com/office/drawing/2016/5/11/chartex" xmlns:cx6="http://schemas.microsoft.com/office/drawing/2016/5/12/chartex" xmlns:cx7="http://schemas.microsoft.com/office/drawing/2016/5/13/chartex" xmlns:cx8="http://schemas.microsoft.com/office/drawing/2016/5/14/chartex" xmlns:mc="http://schemas.openxmlformats.org/markup-compatibility/2006" xmlns:aink="http://schemas.microsoft.com/office/drawing/2016/ink" xmlns:am3d="http://schemas.microsoft.com/office/drawing/2017/model3d" xmlns:o="urn:schemas-microsoft-com:office:office" xmlns:oel="http://schemas.microsoft.com/office/2019/extlst" xmlns:r="http://schemas.openxmlformats.org/officeDocument/2006/relationships" xmlns:m="http://schemas.openxmlformats.org/officeDocument/2006/math" xmlns:v="urn:schemas-microsoft-com:vml" xmlns:wp14="http://schemas.microsoft.com/office/word/2010/wordprocessingDrawing" xmlns:wp="http://schemas.openxmlformats.org/drawingml/2006/wordprocessingDrawing" xmlns:w10="urn:schemas-microsoft-com:office:word" xmlns:w="http://schemas.openxmlformats.org/wordprocessingml/2006/main" xmlns:w14="http://schemas.microsoft.com/office/word/2010/wordml" xmlns:w15="http://schemas.microsoft.com/office/word/2012/wordml" xmlns:w16cex="http://schemas.microsoft.com/office/word/2018/wordml/cex" xmlns:w16cid="http://schemas.microsoft.com/office/word/2016/wordml/cid" xmlns:w16="http://schemas.microsoft.com/office/word/2018/wordml" xmlns:w16sdtdh="http://schemas.microsoft.com/office/word/2020/wordml/sdtdatahash" xmlns:w16se="http://schemas.microsoft.com/office/word/2015/wordml/symex" xmlns:wpg="http://schemas.microsoft.com/office/word/2010/wordprocessingGroup" xmlns:wpi="http://schemas.microsoft.com/office/word/2010/wordprocessingInk" xmlns:wne="http://schemas.microsoft.com/office/word/2006/wordml" xmlns:wps="http://schemas.microsoft.com/office/word/2010/wordprocessingShape" mc:Ignorable="w14 w15 w16se w16cid w16 w16cex w16sdtdh wp14">
+<w:hdr xmlns:wpc="http://schemas.microsoft.com/office/word/2010/wordprocessingCanvas" xmlns:cx="http://schemas.microsoft.com/office/drawing/2014/chartex" xmlns:cx1="http://schemas.microsoft.com/office/drawing/2015/9/8/chartex" xmlns:cx2="http://schemas.microsoft.com/office/drawing/2015/10/21/chartex" xmlns:cx3="http://schemas.microsoft.com/office/drawing/2016/5/9/chartex" xmlns:cx4="http://schemas.microsoft.com/office/drawing/2016/5/10/chartex" xmlns:cx5="http://schemas.microsoft.com/office/drawing/2016/5/11/chartex" xmlns:cx6="http://schemas.microsoft.com/office/drawing/2016/5/12/chartex" xmlns:cx7="http://schemas.microsoft.com/office/drawing/2016/5/13/chartex" xmlns:cx8="http://schemas.microsoft.com/office/drawing/2016/5/14/chartex" xmlns:mc="http://schemas.openxmlformats.org/markup-compatibility/2006" xmlns:aink="http://schemas.microsoft.com/office/drawing/2016/ink" xmlns:am3d="http://schemas.microsoft.com/office/drawing/2017/model3d" xmlns:o="urn:schemas-microsoft-com:office:office" xmlns:oel="http://schemas.microsoft.com/office/2019/extlst" xmlns:r="http://schemas.openxmlformats.org/officeDocument/2006/relationships" xmlns:m="http://schemas.openxmlformats.org/officeDocument/2006/math" xmlns:v="urn:schemas-microsoft-com:vml" xmlns:wp14="http://schemas.microsoft.com/office/word/2010/wordprocessingDrawing" xmlns:wp="http://schemas.openxmlformats.org/drawingml/2006/wordprocessingDrawing" xmlns:w10="urn:schemas-microsoft-com:office:word" xmlns:w="http://schemas.openxmlformats.org/wordprocessingml/2006/main" xmlns:w14="http://schemas.microsoft.com/office/word/2010/wordml" xmlns:w15="http://schemas.microsoft.com/office/word/2012/wordml" xmlns:w16cex="http://schemas.microsoft.com/office/word/2018/wordml/cex" xmlns:w16cid="http://schemas.microsoft.com/office/word/2016/wordml/cid" xmlns:w16="http://schemas.microsoft.com/office/word/2018/wordml" xmlns:w16du="http://schemas.microsoft.com/office/word/2023/wordml/word16du" xmlns:w16sdtdh="http://schemas.microsoft.com/office/word/2020/wordml/sdtdatahash" xmlns:w16se="http://schemas.microsoft.com/office/word/2015/wordml/symex" xmlns:wpg="http://schemas.microsoft.com/office/word/2010/wordprocessingGroup" xmlns:wpi="http://schemas.microsoft.com/office/word/2010/wordprocessingInk" xmlns:wne="http://schemas.microsoft.com/office/word/2006/wordml" xmlns:wps="http://schemas.microsoft.com/office/word/2010/wordprocessingShape" mc:Ignorable="w14 w15 w16se w16cid w16 w16cex w16sdtdh w16du wp14">
   <w:p>
     <w:pPr>
       <w:bidi/>
@@ -3122,7 +3162,6 @@
         <w:rtl/>
       </w:rPr>
       <w:tab/>
-      <w:t xml:space="preserve">: </w:t>
     </w:r>
     <w:r>
       <w:rPr>
@@ -3131,7 +3170,25 @@
         <w:szCs w:val="24"/>
         <w:rtl/>
       </w:rPr>
-      <w:t>الأول</w:t>
+      <w:t xml:space="preserve">: </w:t>
+    </w:r>
+    <w:r>
+      <w:rPr>
+        <w:rFonts w:hint="cs"/>
+        <w:sz w:val="24"/>
+        <w:szCs w:val="24"/>
+        <w:rtl/>
+      </w:rPr>
+      <w:t>ال</w:t>
+    </w:r>
+    <w:r>
+      <w:rPr>
+        <w:rFonts w:hint="cs"/>
+        <w:sz w:val="24"/>
+        <w:szCs w:val="24"/>
+        <w:rtl/>
+      </w:rPr>
+      <w:t>ثاني</w:t>
     </w:r>
     <w:r>
       <w:tab/>
@@ -3535,7 +3592,7 @@
 </file>
 
 <file path=word/header3.xml><?xml version="1.0" encoding="utf-8"?>
-<w:hdr xmlns:wpc="http://schemas.microsoft.com/office/word/2010/wordprocessingCanvas" xmlns:cx="http://schemas.microsoft.com/office/drawing/2014/chartex" xmlns:cx1="http://schemas.microsoft.com/office/drawing/2015/9/8/chartex" xmlns:cx2="http://schemas.microsoft.com/office/drawing/2015/10/21/chartex" xmlns:cx3="http://schemas.microsoft.com/office/drawing/2016/5/9/chartex" xmlns:cx4="http://schemas.microsoft.com/office/drawing/2016/5/10/chartex" xmlns:cx5="http://schemas.microsoft.com/office/drawing/2016/5/11/chartex" xmlns:cx6="http://schemas.microsoft.com/office/drawing/2016/5/12/chartex" xmlns:cx7="http://schemas.microsoft.com/office/drawing/2016/5/13/chartex" xmlns:cx8="http://schemas.microsoft.com/office/drawing/2016/5/14/chartex" xmlns:mc="http://schemas.openxmlformats.org/markup-compatibility/2006" xmlns:aink="http://schemas.microsoft.com/office/drawing/2016/ink" xmlns:am3d="http://schemas.microsoft.com/office/drawing/2017/model3d" xmlns:o="urn:schemas-microsoft-com:office:office" xmlns:oel="http://schemas.microsoft.com/office/2019/extlst" xmlns:r="http://schemas.openxmlformats.org/officeDocument/2006/relationships" xmlns:m="http://schemas.openxmlformats.org/officeDocument/2006/math" xmlns:v="urn:schemas-microsoft-com:vml" xmlns:wp14="http://schemas.microsoft.com/office/word/2010/wordprocessingDrawing" xmlns:wp="http://schemas.openxmlformats.org/drawingml/2006/wordprocessingDrawing" xmlns:w10="urn:schemas-microsoft-com:office:word" xmlns:w="http://schemas.openxmlformats.org/wordprocessingml/2006/main" xmlns:w14="http://schemas.microsoft.com/office/word/2010/wordml" xmlns:w15="http://schemas.microsoft.com/office/word/2012/wordml" xmlns:w16cex="http://schemas.microsoft.com/office/word/2018/wordml/cex" xmlns:w16cid="http://schemas.microsoft.com/office/word/2016/wordml/cid" xmlns:w16="http://schemas.microsoft.com/office/word/2018/wordml" xmlns:w16sdtdh="http://schemas.microsoft.com/office/word/2020/wordml/sdtdatahash" xmlns:w16se="http://schemas.microsoft.com/office/word/2015/wordml/symex" xmlns:wpg="http://schemas.microsoft.com/office/word/2010/wordprocessingGroup" xmlns:wpi="http://schemas.microsoft.com/office/word/2010/wordprocessingInk" xmlns:wne="http://schemas.microsoft.com/office/word/2006/wordml" xmlns:wps="http://schemas.microsoft.com/office/word/2010/wordprocessingShape" mc:Ignorable="w14 w15 w16se w16cid w16 w16cex w16sdtdh wp14">
+<w:hdr xmlns:wpc="http://schemas.microsoft.com/office/word/2010/wordprocessingCanvas" xmlns:cx="http://schemas.microsoft.com/office/drawing/2014/chartex" xmlns:cx1="http://schemas.microsoft.com/office/drawing/2015/9/8/chartex" xmlns:cx2="http://schemas.microsoft.com/office/drawing/2015/10/21/chartex" xmlns:cx3="http://schemas.microsoft.com/office/drawing/2016/5/9/chartex" xmlns:cx4="http://schemas.microsoft.com/office/drawing/2016/5/10/chartex" xmlns:cx5="http://schemas.microsoft.com/office/drawing/2016/5/11/chartex" xmlns:cx6="http://schemas.microsoft.com/office/drawing/2016/5/12/chartex" xmlns:cx7="http://schemas.microsoft.com/office/drawing/2016/5/13/chartex" xmlns:cx8="http://schemas.microsoft.com/office/drawing/2016/5/14/chartex" xmlns:mc="http://schemas.openxmlformats.org/markup-compatibility/2006" xmlns:aink="http://schemas.microsoft.com/office/drawing/2016/ink" xmlns:am3d="http://schemas.microsoft.com/office/drawing/2017/model3d" xmlns:o="urn:schemas-microsoft-com:office:office" xmlns:oel="http://schemas.microsoft.com/office/2019/extlst" xmlns:r="http://schemas.openxmlformats.org/officeDocument/2006/relationships" xmlns:m="http://schemas.openxmlformats.org/officeDocument/2006/math" xmlns:v="urn:schemas-microsoft-com:vml" xmlns:wp14="http://schemas.microsoft.com/office/word/2010/wordprocessingDrawing" xmlns:wp="http://schemas.openxmlformats.org/drawingml/2006/wordprocessingDrawing" xmlns:w10="urn:schemas-microsoft-com:office:word" xmlns:w="http://schemas.openxmlformats.org/wordprocessingml/2006/main" xmlns:w14="http://schemas.microsoft.com/office/word/2010/wordml" xmlns:w15="http://schemas.microsoft.com/office/word/2012/wordml" xmlns:w16cex="http://schemas.microsoft.com/office/word/2018/wordml/cex" xmlns:w16cid="http://schemas.microsoft.com/office/word/2016/wordml/cid" xmlns:w16="http://schemas.microsoft.com/office/word/2018/wordml" xmlns:w16du="http://schemas.microsoft.com/office/word/2023/wordml/word16du" xmlns:w16sdtdh="http://schemas.microsoft.com/office/word/2020/wordml/sdtdatahash" xmlns:w16se="http://schemas.microsoft.com/office/word/2015/wordml/symex" xmlns:wpg="http://schemas.microsoft.com/office/word/2010/wordprocessingGroup" xmlns:wpi="http://schemas.microsoft.com/office/word/2010/wordprocessingInk" xmlns:wne="http://schemas.microsoft.com/office/word/2006/wordml" xmlns:wps="http://schemas.microsoft.com/office/word/2010/wordprocessingShape" mc:Ignorable="w14 w15 w16se w16cid w16 w16cex w16sdtdh w16du wp14">
   <w:p>
     <w:pPr>
       <w:pStyle w:val="Header"/>
@@ -3575,7 +3632,7 @@
 </file>
 
 <file path=word/numbering.xml><?xml version="1.0" encoding="utf-8"?>
-<w:numbering xmlns:wpc="http://schemas.microsoft.com/office/word/2010/wordprocessingCanvas" xmlns:cx="http://schemas.microsoft.com/office/drawing/2014/chartex" xmlns:cx1="http://schemas.microsoft.com/office/drawing/2015/9/8/chartex" xmlns:cx2="http://schemas.microsoft.com/office/drawing/2015/10/21/chartex" xmlns:cx3="http://schemas.microsoft.com/office/drawing/2016/5/9/chartex" xmlns:cx4="http://schemas.microsoft.com/office/drawing/2016/5/10/chartex" xmlns:cx5="http://schemas.microsoft.com/office/drawing/2016/5/11/chartex" xmlns:cx6="http://schemas.microsoft.com/office/drawing/2016/5/12/chartex" xmlns:cx7="http://schemas.microsoft.com/office/drawing/2016/5/13/chartex" xmlns:cx8="http://schemas.microsoft.com/office/drawing/2016/5/14/chartex" xmlns:mc="http://schemas.openxmlformats.org/markup-compatibility/2006" xmlns:aink="http://schemas.microsoft.com/office/drawing/2016/ink" xmlns:am3d="http://schemas.microsoft.com/office/drawing/2017/model3d" xmlns:o="urn:schemas-microsoft-com:office:office" xmlns:oel="http://schemas.microsoft.com/office/2019/extlst" xmlns:r="http://schemas.openxmlformats.org/officeDocument/2006/relationships" xmlns:m="http://schemas.openxmlformats.org/officeDocument/2006/math" xmlns:v="urn:schemas-microsoft-com:vml" xmlns:wp14="http://schemas.microsoft.com/office/word/2010/wordprocessingDrawing" xmlns:wp="http://schemas.openxmlformats.org/drawingml/2006/wordprocessingDrawing" xmlns:w10="urn:schemas-microsoft-com:office:word" xmlns:w="http://schemas.openxmlformats.org/wordprocessingml/2006/main" xmlns:w14="http://schemas.microsoft.com/office/word/2010/wordml" xmlns:w15="http://schemas.microsoft.com/office/word/2012/wordml" xmlns:w16cex="http://schemas.microsoft.com/office/word/2018/wordml/cex" xmlns:w16cid="http://schemas.microsoft.com/office/word/2016/wordml/cid" xmlns:w16="http://schemas.microsoft.com/office/word/2018/wordml" xmlns:w16sdtdh="http://schemas.microsoft.com/office/word/2020/wordml/sdtdatahash" xmlns:w16se="http://schemas.microsoft.com/office/word/2015/wordml/symex" xmlns:wpg="http://schemas.microsoft.com/office/word/2010/wordprocessingGroup" xmlns:wpi="http://schemas.microsoft.com/office/word/2010/wordprocessingInk" xmlns:wne="http://schemas.microsoft.com/office/word/2006/wordml" xmlns:wps="http://schemas.microsoft.com/office/word/2010/wordprocessingShape" mc:Ignorable="w14 w15 w16se w16cid w16 w16cex w16sdtdh wp14">
+<w:numbering xmlns:wpc="http://schemas.microsoft.com/office/word/2010/wordprocessingCanvas" xmlns:cx="http://schemas.microsoft.com/office/drawing/2014/chartex" xmlns:cx1="http://schemas.microsoft.com/office/drawing/2015/9/8/chartex" xmlns:cx2="http://schemas.microsoft.com/office/drawing/2015/10/21/chartex" xmlns:cx3="http://schemas.microsoft.com/office/drawing/2016/5/9/chartex" xmlns:cx4="http://schemas.microsoft.com/office/drawing/2016/5/10/chartex" xmlns:cx5="http://schemas.microsoft.com/office/drawing/2016/5/11/chartex" xmlns:cx6="http://schemas.microsoft.com/office/drawing/2016/5/12/chartex" xmlns:cx7="http://schemas.microsoft.com/office/drawing/2016/5/13/chartex" xmlns:cx8="http://schemas.microsoft.com/office/drawing/2016/5/14/chartex" xmlns:mc="http://schemas.openxmlformats.org/markup-compatibility/2006" xmlns:aink="http://schemas.microsoft.com/office/drawing/2016/ink" xmlns:am3d="http://schemas.microsoft.com/office/drawing/2017/model3d" xmlns:o="urn:schemas-microsoft-com:office:office" xmlns:oel="http://schemas.microsoft.com/office/2019/extlst" xmlns:r="http://schemas.openxmlformats.org/officeDocument/2006/relationships" xmlns:m="http://schemas.openxmlformats.org/officeDocument/2006/math" xmlns:v="urn:schemas-microsoft-com:vml" xmlns:wp14="http://schemas.microsoft.com/office/word/2010/wordprocessingDrawing" xmlns:wp="http://schemas.openxmlformats.org/drawingml/2006/wordprocessingDrawing" xmlns:w10="urn:schemas-microsoft-com:office:word" xmlns:w="http://schemas.openxmlformats.org/wordprocessingml/2006/main" xmlns:w14="http://schemas.microsoft.com/office/word/2010/wordml" xmlns:w15="http://schemas.microsoft.com/office/word/2012/wordml" xmlns:w16cex="http://schemas.microsoft.com/office/word/2018/wordml/cex" xmlns:w16cid="http://schemas.microsoft.com/office/word/2016/wordml/cid" xmlns:w16="http://schemas.microsoft.com/office/word/2018/wordml" xmlns:w16du="http://schemas.microsoft.com/office/word/2023/wordml/word16du" xmlns:w16sdtdh="http://schemas.microsoft.com/office/word/2020/wordml/sdtdatahash" xmlns:w16se="http://schemas.microsoft.com/office/word/2015/wordml/symex" xmlns:wpg="http://schemas.microsoft.com/office/word/2010/wordprocessingGroup" xmlns:wpi="http://schemas.microsoft.com/office/word/2010/wordprocessingInk" xmlns:wne="http://schemas.microsoft.com/office/word/2006/wordml" xmlns:wps="http://schemas.microsoft.com/office/word/2010/wordprocessingShape" mc:Ignorable="w14 w15 w16se w16cid w16 w16cex w16sdtdh w16du wp14">
   <w:abstractNum w:abstractNumId="0" w15:restartNumberingAfterBreak="0">
     <w:nsid w:val="0CEF5B81"/>
     <w:multiLevelType w:val="hybridMultilevel"/>
@@ -4044,7 +4101,7 @@
 </file>
 
 <file path=word/styles.xml><?xml version="1.0" encoding="utf-8"?>
-<w:styles xmlns:mc="http://schemas.openxmlformats.org/markup-compatibility/2006" xmlns:r="http://schemas.openxmlformats.org/officeDocument/2006/relationships" xmlns:w="http://schemas.openxmlformats.org/wordprocessingml/2006/main" xmlns:w14="http://schemas.microsoft.com/office/word/2010/wordml" xmlns:w15="http://schemas.microsoft.com/office/word/2012/wordml" xmlns:w16cex="http://schemas.microsoft.com/office/word/2018/wordml/cex" xmlns:w16cid="http://schemas.microsoft.com/office/word/2016/wordml/cid" xmlns:w16="http://schemas.microsoft.com/office/word/2018/wordml" xmlns:w16sdtdh="http://schemas.microsoft.com/office/word/2020/wordml/sdtdatahash" xmlns:w16se="http://schemas.microsoft.com/office/word/2015/wordml/symex" mc:Ignorable="w14 w15 w16se w16cid w16 w16cex w16sdtdh">
+<w:styles xmlns:mc="http://schemas.openxmlformats.org/markup-compatibility/2006" xmlns:r="http://schemas.openxmlformats.org/officeDocument/2006/relationships" xmlns:w="http://schemas.openxmlformats.org/wordprocessingml/2006/main" xmlns:w14="http://schemas.microsoft.com/office/word/2010/wordml" xmlns:w15="http://schemas.microsoft.com/office/word/2012/wordml" xmlns:w16cex="http://schemas.microsoft.com/office/word/2018/wordml/cex" xmlns:w16cid="http://schemas.microsoft.com/office/word/2016/wordml/cid" xmlns:w16="http://schemas.microsoft.com/office/word/2018/wordml" xmlns:w16du="http://schemas.microsoft.com/office/word/2023/wordml/word16du" xmlns:w16sdtdh="http://schemas.microsoft.com/office/word/2020/wordml/sdtdatahash" xmlns:w16se="http://schemas.microsoft.com/office/word/2015/wordml/symex" mc:Ignorable="w14 w15 w16se w16cid w16 w16cex w16sdtdh w16du">
   <w:docDefaults>
     <w:rPrDefault>
       <w:rPr>

</xml_diff>